<commit_message>
Agooooraaaa Vai Caceta! Tudo padronizado!
</commit_message>
<xml_diff>
--- a/DocApi.docx
+++ b/DocApi.docx
@@ -3,8 +3,193 @@
 <w:document xmlns:wpc="http://schemas.microsoft.com/office/word/2010/wordprocessingCanvas" xmlns:cx="http://schemas.microsoft.com/office/drawing/2014/chartex" xmlns:cx1="http://schemas.microsoft.com/office/drawing/2015/9/8/chartex" xmlns:cx2="http://schemas.microsoft.com/office/drawing/2015/10/21/chartex" xmlns:cx3="http://schemas.microsoft.com/office/drawing/2016/5/9/chartex" xmlns:cx4="http://schemas.microsoft.com/office/drawing/2016/5/10/chartex" xmlns:cx5="http://schemas.microsoft.com/office/drawing/2016/5/11/chartex" xmlns:cx6="http://schemas.microsoft.com/office/drawing/2016/5/12/chartex" xmlns:cx7="http://schemas.microsoft.com/office/drawing/2016/5/13/chartex" xmlns:cx8="http://schemas.microsoft.com/office/drawing/2016/5/14/chartex" xmlns:mc="http://schemas.openxmlformats.org/markup-compatibility/2006" xmlns:aink="http://schemas.microsoft.com/office/drawing/2016/ink" xmlns:am3d="http://schemas.microsoft.com/office/drawing/2017/model3d" xmlns:o="urn:schemas-microsoft-com:office:office" xmlns:r="http://schemas.openxmlformats.org/officeDocument/2006/relationships" xmlns:m="http://schemas.openxmlformats.org/officeDocument/2006/math" xmlns:v="urn:schemas-microsoft-com:vml" xmlns:wp14="http://schemas.microsoft.com/office/word/2010/wordprocessingDrawing" xmlns:wp="http://schemas.openxmlformats.org/drawingml/2006/wordprocessingDrawing" xmlns:w10="urn:schemas-microsoft-com:office:word" xmlns:w="http://schemas.openxmlformats.org/wordprocessingml/2006/main" xmlns:w14="http://schemas.microsoft.com/office/word/2010/wordml" xmlns:w15="http://schemas.microsoft.com/office/word/2012/wordml" xmlns:w16cid="http://schemas.microsoft.com/office/word/2016/wordml/cid" xmlns:w16se="http://schemas.microsoft.com/office/word/2015/wordml/symex" xmlns:wpg="http://schemas.microsoft.com/office/word/2010/wordprocessingGroup" xmlns:wpi="http://schemas.microsoft.com/office/word/2010/wordprocessingInk" xmlns:wne="http://schemas.microsoft.com/office/word/2006/wordml" xmlns:wps="http://schemas.microsoft.com/office/word/2010/wordprocessingShape" mc:Ignorable="w14 w15 w16se w16cid wp14">
   <w:body>
     <w:p>
-      <w:r>
-        <w:t>Métodos dos Usuários</w:t>
+      <w:pPr>
+        <w:rPr>
+          <w:b/>
+          <w:color w:val="4472C4" w:themeColor="accent1"/>
+          <w:sz w:val="28"/>
+          <w:szCs w:val="28"/>
+        </w:rPr>
+      </w:pPr>
+      <w:r>
+        <w:rPr>
+          <w:b/>
+          <w:color w:val="4472C4" w:themeColor="accent1"/>
+          <w:sz w:val="28"/>
+          <w:szCs w:val="28"/>
+        </w:rPr>
+        <w:t>Chave da API</w:t>
+      </w:r>
+      <w:r>
+        <w:rPr>
+          <w:b/>
+          <w:color w:val="4472C4" w:themeColor="accent1"/>
+          <w:sz w:val="28"/>
+          <w:szCs w:val="28"/>
+        </w:rPr>
+        <w:t>:</w:t>
+      </w:r>
+    </w:p>
+    <w:p>
+      <w:pPr>
+        <w:rPr>
+          <w:b/>
+        </w:rPr>
+      </w:pPr>
+      <w:r>
+        <w:rPr>
+          <w:b/>
+        </w:rPr>
+        <w:t xml:space="preserve">Ao fazer login com um usuário será retornado do corpo do objeto o </w:t>
+      </w:r>
+      <w:proofErr w:type="spellStart"/>
+      <w:r>
+        <w:rPr>
+          <w:b/>
+        </w:rPr>
+        <w:t>Hash</w:t>
+      </w:r>
+      <w:proofErr w:type="spellEnd"/>
+      <w:r>
+        <w:rPr>
+          <w:b/>
+        </w:rPr>
+        <w:t xml:space="preserve"> da Sessão.</w:t>
+      </w:r>
+    </w:p>
+    <w:p>
+      <w:pPr>
+        <w:rPr>
+          <w:b/>
+        </w:rPr>
+      </w:pPr>
+      <w:r>
+        <w:rPr>
+          <w:b/>
+        </w:rPr>
+        <w:t xml:space="preserve">Esse </w:t>
+      </w:r>
+      <w:proofErr w:type="spellStart"/>
+      <w:r>
+        <w:rPr>
+          <w:b/>
+        </w:rPr>
+        <w:t>Hash</w:t>
+      </w:r>
+      <w:proofErr w:type="spellEnd"/>
+      <w:r>
+        <w:rPr>
+          <w:b/>
+        </w:rPr>
+        <w:t xml:space="preserve"> deve ser enviado no header de todos os métodos com a TAG “</w:t>
+      </w:r>
+      <w:proofErr w:type="spellStart"/>
+      <w:r>
+        <w:rPr>
+          <w:b/>
+        </w:rPr>
+        <w:t>SessionHash</w:t>
+      </w:r>
+      <w:proofErr w:type="spellEnd"/>
+      <w:r>
+        <w:rPr>
+          <w:b/>
+        </w:rPr>
+        <w:t>”.</w:t>
+      </w:r>
+    </w:p>
+    <w:p>
+      <w:pPr>
+        <w:rPr>
+          <w:b/>
+        </w:rPr>
+      </w:pPr>
+      <w:r>
+        <w:rPr>
+          <w:b/>
+        </w:rPr>
+        <w:t>Somente os métodos de cadastro e login de usuário não exigem todos os outros exigem</w:t>
+      </w:r>
+      <w:bookmarkStart w:id="0" w:name="_GoBack"/>
+      <w:bookmarkEnd w:id="0"/>
+      <w:r>
+        <w:rPr>
+          <w:b/>
+        </w:rPr>
+        <w:t>.</w:t>
+      </w:r>
+    </w:p>
+    <w:p>
+      <w:pPr>
+        <w:rPr>
+          <w:b/>
+        </w:rPr>
+      </w:pPr>
+      <w:r>
+        <w:rPr>
+          <w:b/>
+        </w:rPr>
+        <w:t>Cada sessão tem o tempo de 5 minutos e a cada requisição feita o tempo é prolongado.</w:t>
+      </w:r>
+    </w:p>
+    <w:p>
+      <w:pPr>
+        <w:rPr>
+          <w:b/>
+          <w:color w:val="4472C4" w:themeColor="accent1"/>
+          <w:sz w:val="28"/>
+          <w:szCs w:val="28"/>
+        </w:rPr>
+      </w:pPr>
+    </w:p>
+    <w:p>
+      <w:pPr>
+        <w:rPr>
+          <w:b/>
+          <w:color w:val="4472C4" w:themeColor="accent1"/>
+          <w:sz w:val="28"/>
+          <w:szCs w:val="28"/>
+        </w:rPr>
+      </w:pPr>
+      <w:r>
+        <w:rPr>
+          <w:b/>
+          <w:color w:val="4472C4" w:themeColor="accent1"/>
+          <w:sz w:val="28"/>
+          <w:szCs w:val="28"/>
+        </w:rPr>
+        <w:t xml:space="preserve">Retornos </w:t>
+      </w:r>
+      <w:r>
+        <w:rPr>
+          <w:b/>
+          <w:color w:val="4472C4" w:themeColor="accent1"/>
+          <w:sz w:val="28"/>
+          <w:szCs w:val="28"/>
+        </w:rPr>
+        <w:t>padrão</w:t>
+      </w:r>
+      <w:r>
+        <w:rPr>
+          <w:b/>
+          <w:color w:val="4472C4" w:themeColor="accent1"/>
+          <w:sz w:val="28"/>
+          <w:szCs w:val="28"/>
+        </w:rPr>
+        <w:t>:</w:t>
+      </w:r>
+    </w:p>
+    <w:p>
+      <w:pPr>
+        <w:rPr>
+          <w:b/>
+        </w:rPr>
+      </w:pPr>
+      <w:r>
+        <w:rPr>
+          <w:b/>
+        </w:rPr>
+        <w:t>Exemplo:</w:t>
       </w:r>
     </w:p>
     <w:p>
@@ -12,176 +197,49 @@
         <w:pStyle w:val="PargrafodaLista"/>
         <w:numPr>
           <w:ilvl w:val="0"/>
-          <w:numId w:val="1"/>
-        </w:numPr>
-      </w:pPr>
-      <w:r>
-        <w:rPr>
-          <w:b/>
-        </w:rPr>
-        <w:t>Método</w:t>
-      </w:r>
-      <w:r>
-        <w:t xml:space="preserve"> </w:t>
-      </w:r>
-      <w:r>
-        <w:rPr>
-          <w:b/>
-        </w:rPr>
-        <w:t>Http</w:t>
-      </w:r>
-      <w:r>
-        <w:t>: Post;</w:t>
-      </w:r>
-    </w:p>
-    <w:p>
-      <w:pPr>
-        <w:pStyle w:val="PargrafodaLista"/>
-        <w:numPr>
-          <w:ilvl w:val="0"/>
-          <w:numId w:val="1"/>
-        </w:numPr>
-      </w:pPr>
-      <w:r>
-        <w:rPr>
-          <w:b/>
-        </w:rPr>
-        <w:t>Nome</w:t>
-      </w:r>
-      <w:r>
-        <w:t>: Login;</w:t>
-      </w:r>
-    </w:p>
-    <w:p>
-      <w:pPr>
-        <w:pStyle w:val="PargrafodaLista"/>
-        <w:numPr>
-          <w:ilvl w:val="0"/>
-          <w:numId w:val="1"/>
-        </w:numPr>
-      </w:pPr>
-      <w:r>
-        <w:rPr>
-          <w:b/>
-        </w:rPr>
-        <w:t>Paramentos</w:t>
-      </w:r>
-      <w:r>
+          <w:numId w:val="5"/>
+        </w:numPr>
+        <w:rPr>
+          <w:b/>
+        </w:rPr>
+      </w:pPr>
+      <w:r>
+        <w:rPr>
+          <w:b/>
+        </w:rPr>
+        <w:t>Sucesso</w:t>
+      </w:r>
+      <w:r>
+        <w:rPr>
+          <w:b/>
+        </w:rPr>
+        <w:t xml:space="preserve"> (Nem sempre)</w:t>
+      </w:r>
+      <w:r>
+        <w:rPr>
+          <w:b/>
+        </w:rPr>
         <w:t>:</w:t>
       </w:r>
     </w:p>
     <w:p>
       <w:pPr>
-        <w:pStyle w:val="PargrafodaLista"/>
-        <w:numPr>
-          <w:ilvl w:val="1"/>
-          <w:numId w:val="1"/>
-        </w:numPr>
-      </w:pPr>
-      <w:proofErr w:type="spellStart"/>
-      <w:r>
-        <w:t>Email</w:t>
-      </w:r>
-      <w:proofErr w:type="spellEnd"/>
-      <w:r>
-        <w:t xml:space="preserve"> do tipo</w:t>
-      </w:r>
-      <w:r>
-        <w:t xml:space="preserve"> </w:t>
-      </w:r>
-      <w:proofErr w:type="spellStart"/>
-      <w:r>
-        <w:t>String</w:t>
-      </w:r>
-      <w:proofErr w:type="spellEnd"/>
-      <w:r>
-        <w:t>;</w:t>
-      </w:r>
-    </w:p>
-    <w:p>
-      <w:pPr>
-        <w:pStyle w:val="PargrafodaLista"/>
-        <w:numPr>
-          <w:ilvl w:val="1"/>
-          <w:numId w:val="1"/>
-        </w:numPr>
-      </w:pPr>
-      <w:proofErr w:type="spellStart"/>
-      <w:r>
-        <w:t>Password</w:t>
-      </w:r>
-      <w:proofErr w:type="spellEnd"/>
-      <w:r>
-        <w:t xml:space="preserve"> do tipo</w:t>
-      </w:r>
-      <w:r>
-        <w:t xml:space="preserve"> </w:t>
-      </w:r>
-      <w:proofErr w:type="spellStart"/>
-      <w:r>
-        <w:t>String</w:t>
-      </w:r>
-      <w:proofErr w:type="spellEnd"/>
-      <w:r>
-        <w:t>;</w:t>
-      </w:r>
-    </w:p>
-    <w:p>
-      <w:pPr>
-        <w:pStyle w:val="PargrafodaLista"/>
-        <w:numPr>
-          <w:ilvl w:val="0"/>
-          <w:numId w:val="1"/>
-        </w:numPr>
-      </w:pPr>
-      <w:r>
-        <w:rPr>
-          <w:b/>
-        </w:rPr>
-        <w:t>Retorno</w:t>
-      </w:r>
-      <w:r>
-        <w:t xml:space="preserve">: </w:t>
-      </w:r>
-    </w:p>
-    <w:p>
-      <w:pPr>
-        <w:pStyle w:val="PargrafodaLista"/>
-        <w:numPr>
-          <w:ilvl w:val="1"/>
-          <w:numId w:val="1"/>
-        </w:numPr>
-        <w:rPr>
-          <w:b/>
-        </w:rPr>
-      </w:pPr>
-      <w:r>
-        <w:rPr>
-          <w:b/>
-        </w:rPr>
-        <w:t>Sucesso</w:t>
-      </w:r>
-      <w:r>
-        <w:rPr>
-          <w:b/>
-        </w:rPr>
-        <w:t>:</w:t>
-      </w:r>
-    </w:p>
-    <w:p>
-      <w:pPr>
-        <w:pStyle w:val="PargrafodaLista"/>
-        <w:ind w:left="708"/>
+        <w:rPr>
+          <w:b/>
+          <w:color w:val="4472C4" w:themeColor="accent1"/>
+          <w:sz w:val="28"/>
+          <w:szCs w:val="28"/>
+        </w:rPr>
       </w:pPr>
       <w:r>
         <w:rPr>
           <w:noProof/>
         </w:rPr>
         <w:drawing>
-          <wp:inline distT="0" distB="0" distL="0" distR="0" wp14:anchorId="58210902" wp14:editId="2EB25065">
-            <wp:extent cx="4733333" cy="1609524"/>
+          <wp:inline distT="0" distB="0" distL="0" distR="0" wp14:anchorId="37660830" wp14:editId="354AE4DF">
+            <wp:extent cx="2885714" cy="523810"/>
             <wp:effectExtent l="0" t="0" r="0" b="0"/>
-            <wp:docPr id="1" name="Imagem 1"/>
+            <wp:docPr id="10" name="Imagem 10"/>
             <wp:cNvGraphicFramePr>
               <a:graphicFrameLocks xmlns:a="http://schemas.openxmlformats.org/drawingml/2006/main" noChangeAspect="1"/>
             </wp:cNvGraphicFramePr>
@@ -201,7 +259,7 @@
                   <pic:spPr>
                     <a:xfrm>
                       <a:off x="0" y="0"/>
-                      <a:ext cx="4733333" cy="1609524"/>
+                      <a:ext cx="2885714" cy="523810"/>
                     </a:xfrm>
                     <a:prstGeom prst="rect">
                       <a:avLst/>
@@ -217,18 +275,15 @@
     <w:p>
       <w:pPr>
         <w:pStyle w:val="PargrafodaLista"/>
-        <w:ind w:left="708"/>
-      </w:pPr>
-    </w:p>
-    <w:p>
-      <w:pPr>
-        <w:pStyle w:val="PargrafodaLista"/>
-        <w:numPr>
-          <w:ilvl w:val="1"/>
-          <w:numId w:val="1"/>
-        </w:numPr>
-        <w:rPr>
-          <w:b/>
+        <w:numPr>
+          <w:ilvl w:val="0"/>
+          <w:numId w:val="5"/>
+        </w:numPr>
+        <w:rPr>
+          <w:b/>
+          <w:color w:val="4472C4" w:themeColor="accent1"/>
+          <w:sz w:val="28"/>
+          <w:szCs w:val="28"/>
         </w:rPr>
       </w:pPr>
       <w:r>
@@ -241,15 +296,22 @@
         <w:rPr>
           <w:b/>
         </w:rPr>
+        <w:t xml:space="preserve"> (Sempre)</w:t>
+      </w:r>
+      <w:r>
+        <w:rPr>
+          <w:b/>
+        </w:rPr>
         <w:t>:</w:t>
       </w:r>
     </w:p>
     <w:p>
       <w:pPr>
-        <w:pStyle w:val="PargrafodaLista"/>
-        <w:ind w:left="708"/>
-        <w:rPr>
-          <w:lang w:val="en-US"/>
+        <w:rPr>
+          <w:b/>
+          <w:color w:val="4472C4" w:themeColor="accent1"/>
+          <w:sz w:val="28"/>
+          <w:szCs w:val="28"/>
         </w:rPr>
       </w:pPr>
       <w:r>
@@ -257,10 +319,10 @@
           <w:noProof/>
         </w:rPr>
         <w:drawing>
-          <wp:inline distT="0" distB="0" distL="0" distR="0" wp14:anchorId="305ED4E5" wp14:editId="1395C081">
-            <wp:extent cx="4085714" cy="533333"/>
+          <wp:inline distT="0" distB="0" distL="0" distR="0" wp14:anchorId="6DF454D0" wp14:editId="1C1D9CFB">
+            <wp:extent cx="2828571" cy="552381"/>
             <wp:effectExtent l="0" t="0" r="0" b="635"/>
-            <wp:docPr id="2" name="Imagem 2"/>
+            <wp:docPr id="11" name="Imagem 11"/>
             <wp:cNvGraphicFramePr>
               <a:graphicFrameLocks xmlns:a="http://schemas.openxmlformats.org/drawingml/2006/main" noChangeAspect="1"/>
             </wp:cNvGraphicFramePr>
@@ -280,6 +342,415 @@
                   <pic:spPr>
                     <a:xfrm>
                       <a:off x="0" y="0"/>
+                      <a:ext cx="2828571" cy="552381"/>
+                    </a:xfrm>
+                    <a:prstGeom prst="rect">
+                      <a:avLst/>
+                    </a:prstGeom>
+                  </pic:spPr>
+                </pic:pic>
+              </a:graphicData>
+            </a:graphic>
+          </wp:inline>
+        </w:drawing>
+      </w:r>
+    </w:p>
+    <w:p>
+      <w:pPr>
+        <w:rPr>
+          <w:b/>
+          <w:color w:val="4472C4" w:themeColor="accent1"/>
+          <w:sz w:val="28"/>
+          <w:szCs w:val="28"/>
+        </w:rPr>
+      </w:pPr>
+    </w:p>
+    <w:p>
+      <w:pPr>
+        <w:rPr>
+          <w:b/>
+          <w:color w:val="4472C4" w:themeColor="accent1"/>
+          <w:sz w:val="28"/>
+          <w:szCs w:val="28"/>
+        </w:rPr>
+      </w:pPr>
+      <w:r>
+        <w:rPr>
+          <w:b/>
+          <w:color w:val="4472C4" w:themeColor="accent1"/>
+          <w:sz w:val="28"/>
+          <w:szCs w:val="28"/>
+        </w:rPr>
+        <w:br w:type="page"/>
+      </w:r>
+    </w:p>
+    <w:p>
+      <w:pPr>
+        <w:rPr>
+          <w:b/>
+          <w:color w:val="4472C4" w:themeColor="accent1"/>
+          <w:sz w:val="28"/>
+          <w:szCs w:val="28"/>
+        </w:rPr>
+      </w:pPr>
+      <w:r>
+        <w:rPr>
+          <w:b/>
+          <w:color w:val="4472C4" w:themeColor="accent1"/>
+          <w:sz w:val="28"/>
+          <w:szCs w:val="28"/>
+        </w:rPr>
+        <w:lastRenderedPageBreak/>
+        <w:t>Métodos dos Usuários</w:t>
+      </w:r>
+    </w:p>
+    <w:p>
+      <w:pPr>
+        <w:pStyle w:val="PargrafodaLista"/>
+        <w:numPr>
+          <w:ilvl w:val="0"/>
+          <w:numId w:val="3"/>
+        </w:numPr>
+        <w:rPr>
+          <w:b/>
+          <w:color w:val="4472C4" w:themeColor="accent1"/>
+          <w:sz w:val="28"/>
+          <w:szCs w:val="28"/>
+        </w:rPr>
+      </w:pPr>
+      <w:r>
+        <w:rPr>
+          <w:b/>
+          <w:color w:val="4472C4" w:themeColor="accent1"/>
+          <w:sz w:val="28"/>
+          <w:szCs w:val="28"/>
+        </w:rPr>
+        <w:t>Login:</w:t>
+      </w:r>
+    </w:p>
+    <w:p>
+      <w:pPr>
+        <w:pStyle w:val="PargrafodaLista"/>
+        <w:numPr>
+          <w:ilvl w:val="0"/>
+          <w:numId w:val="1"/>
+        </w:numPr>
+      </w:pPr>
+      <w:r>
+        <w:rPr>
+          <w:b/>
+        </w:rPr>
+        <w:t>Método</w:t>
+      </w:r>
+      <w:r>
+        <w:t xml:space="preserve"> </w:t>
+      </w:r>
+      <w:r>
+        <w:rPr>
+          <w:b/>
+        </w:rPr>
+        <w:t>Http</w:t>
+      </w:r>
+      <w:r>
+        <w:t>: P</w:t>
+      </w:r>
+      <w:r>
+        <w:t>OST</w:t>
+      </w:r>
+      <w:r>
+        <w:t>;</w:t>
+      </w:r>
+    </w:p>
+    <w:p>
+      <w:pPr>
+        <w:pStyle w:val="PargrafodaLista"/>
+        <w:numPr>
+          <w:ilvl w:val="0"/>
+          <w:numId w:val="1"/>
+        </w:numPr>
+      </w:pPr>
+      <w:r>
+        <w:rPr>
+          <w:b/>
+        </w:rPr>
+        <w:t>Nome</w:t>
+      </w:r>
+      <w:r>
+        <w:t>: Login;</w:t>
+      </w:r>
+    </w:p>
+    <w:p>
+      <w:pPr>
+        <w:pStyle w:val="PargrafodaLista"/>
+        <w:numPr>
+          <w:ilvl w:val="0"/>
+          <w:numId w:val="1"/>
+        </w:numPr>
+      </w:pPr>
+      <w:r>
+        <w:rPr>
+          <w:b/>
+        </w:rPr>
+        <w:t>Paramentos</w:t>
+      </w:r>
+      <w:r>
+        <w:t>:</w:t>
+      </w:r>
+    </w:p>
+    <w:p>
+      <w:pPr>
+        <w:pStyle w:val="PargrafodaLista"/>
+        <w:numPr>
+          <w:ilvl w:val="1"/>
+          <w:numId w:val="1"/>
+        </w:numPr>
+      </w:pPr>
+      <w:proofErr w:type="spellStart"/>
+      <w:r>
+        <w:t>Email</w:t>
+      </w:r>
+      <w:proofErr w:type="spellEnd"/>
+      <w:r>
+        <w:t>:</w:t>
+      </w:r>
+      <w:r>
+        <w:t xml:space="preserve"> </w:t>
+      </w:r>
+      <w:proofErr w:type="spellStart"/>
+      <w:r>
+        <w:t>String</w:t>
+      </w:r>
+      <w:proofErr w:type="spellEnd"/>
+      <w:r>
+        <w:t>;</w:t>
+      </w:r>
+    </w:p>
+    <w:p>
+      <w:pPr>
+        <w:pStyle w:val="PargrafodaLista"/>
+        <w:numPr>
+          <w:ilvl w:val="1"/>
+          <w:numId w:val="1"/>
+        </w:numPr>
+      </w:pPr>
+      <w:proofErr w:type="spellStart"/>
+      <w:r>
+        <w:t>Password</w:t>
+      </w:r>
+      <w:proofErr w:type="spellEnd"/>
+      <w:r>
+        <w:t xml:space="preserve">: </w:t>
+      </w:r>
+      <w:proofErr w:type="spellStart"/>
+      <w:r>
+        <w:t>String</w:t>
+      </w:r>
+      <w:proofErr w:type="spellEnd"/>
+      <w:r>
+        <w:t>;</w:t>
+      </w:r>
+    </w:p>
+    <w:p>
+      <w:pPr>
+        <w:pStyle w:val="PargrafodaLista"/>
+        <w:numPr>
+          <w:ilvl w:val="0"/>
+          <w:numId w:val="1"/>
+        </w:numPr>
+      </w:pPr>
+      <w:proofErr w:type="spellStart"/>
+      <w:r>
+        <w:rPr>
+          <w:b/>
+        </w:rPr>
+        <w:t>Url</w:t>
+      </w:r>
+      <w:proofErr w:type="spellEnd"/>
+      <w:r>
+        <w:rPr>
+          <w:b/>
+        </w:rPr>
+        <w:t xml:space="preserve"> de Exemplo:</w:t>
+      </w:r>
+      <w:r>
+        <w:t xml:space="preserve"> </w:t>
+      </w:r>
+      <w:r>
+        <w:rPr>
+          <w:rFonts w:cstheme="minorHAnsi"/>
+          <w:color w:val="4472C4" w:themeColor="accent1"/>
+          <w:u w:val="single"/>
+          <w:shd w:val="clear" w:color="auto" w:fill="FFFFFF"/>
+        </w:rPr>
+        <w:t>http://uncleph</w:t>
+      </w:r>
+      <w:r>
+        <w:rPr>
+          <w:rFonts w:cstheme="minorHAnsi"/>
+          <w:color w:val="4472C4" w:themeColor="accent1"/>
+          <w:u w:val="single"/>
+          <w:shd w:val="clear" w:color="auto" w:fill="FFFFFF"/>
+        </w:rPr>
+        <w:t>illwebapinfes.azurewebsites.net</w:t>
+      </w:r>
+      <w:r>
+        <w:rPr>
+          <w:rFonts w:cstheme="minorHAnsi"/>
+          <w:color w:val="4472C4" w:themeColor="accent1"/>
+          <w:u w:val="single"/>
+          <w:shd w:val="clear" w:color="auto" w:fill="FFFFFF"/>
+        </w:rPr>
+        <w:t>/User/Login?Email=everaldocardosodearaujo@gmail.com&amp;Password=cRDtpNCeBiql5KOQsKVyrA0sAiA=</w:t>
+      </w:r>
+    </w:p>
+    <w:p>
+      <w:pPr>
+        <w:pStyle w:val="PargrafodaLista"/>
+        <w:numPr>
+          <w:ilvl w:val="0"/>
+          <w:numId w:val="1"/>
+        </w:numPr>
+      </w:pPr>
+      <w:r>
+        <w:rPr>
+          <w:b/>
+        </w:rPr>
+        <w:t>Retorno</w:t>
+      </w:r>
+      <w:r>
+        <w:t xml:space="preserve">: </w:t>
+      </w:r>
+    </w:p>
+    <w:p>
+      <w:pPr>
+        <w:pStyle w:val="PargrafodaLista"/>
+        <w:numPr>
+          <w:ilvl w:val="1"/>
+          <w:numId w:val="1"/>
+        </w:numPr>
+        <w:rPr>
+          <w:b/>
+        </w:rPr>
+      </w:pPr>
+      <w:r>
+        <w:rPr>
+          <w:b/>
+        </w:rPr>
+        <w:t>Sucesso</w:t>
+      </w:r>
+      <w:r>
+        <w:rPr>
+          <w:b/>
+        </w:rPr>
+        <w:t>:</w:t>
+      </w:r>
+    </w:p>
+    <w:p>
+      <w:r>
+        <w:rPr>
+          <w:noProof/>
+        </w:rPr>
+        <w:drawing>
+          <wp:inline distT="0" distB="0" distL="0" distR="0" wp14:anchorId="58210902" wp14:editId="2EB25065">
+            <wp:extent cx="4733333" cy="1609524"/>
+            <wp:effectExtent l="0" t="0" r="0" b="0"/>
+            <wp:docPr id="1" name="Imagem 1"/>
+            <wp:cNvGraphicFramePr>
+              <a:graphicFrameLocks xmlns:a="http://schemas.openxmlformats.org/drawingml/2006/main" noChangeAspect="1"/>
+            </wp:cNvGraphicFramePr>
+            <a:graphic xmlns:a="http://schemas.openxmlformats.org/drawingml/2006/main">
+              <a:graphicData uri="http://schemas.openxmlformats.org/drawingml/2006/picture">
+                <pic:pic xmlns:pic="http://schemas.openxmlformats.org/drawingml/2006/picture">
+                  <pic:nvPicPr>
+                    <pic:cNvPr id="1" name=""/>
+                    <pic:cNvPicPr/>
+                  </pic:nvPicPr>
+                  <pic:blipFill>
+                    <a:blip r:embed="rId8"/>
+                    <a:stretch>
+                      <a:fillRect/>
+                    </a:stretch>
+                  </pic:blipFill>
+                  <pic:spPr>
+                    <a:xfrm>
+                      <a:off x="0" y="0"/>
+                      <a:ext cx="4733333" cy="1609524"/>
+                    </a:xfrm>
+                    <a:prstGeom prst="rect">
+                      <a:avLst/>
+                    </a:prstGeom>
+                  </pic:spPr>
+                </pic:pic>
+              </a:graphicData>
+            </a:graphic>
+          </wp:inline>
+        </w:drawing>
+      </w:r>
+    </w:p>
+    <w:p>
+      <w:pPr>
+        <w:pStyle w:val="PargrafodaLista"/>
+        <w:ind w:left="708"/>
+      </w:pPr>
+    </w:p>
+    <w:p>
+      <w:pPr>
+        <w:pStyle w:val="PargrafodaLista"/>
+        <w:numPr>
+          <w:ilvl w:val="1"/>
+          <w:numId w:val="1"/>
+        </w:numPr>
+        <w:rPr>
+          <w:b/>
+        </w:rPr>
+      </w:pPr>
+      <w:r>
+        <w:rPr>
+          <w:b/>
+        </w:rPr>
+        <w:t>Erro</w:t>
+      </w:r>
+      <w:r>
+        <w:rPr>
+          <w:b/>
+        </w:rPr>
+        <w:t>:</w:t>
+      </w:r>
+    </w:p>
+    <w:p>
+      <w:pPr>
+        <w:rPr>
+          <w:b/>
+        </w:rPr>
+      </w:pPr>
+      <w:r>
+        <w:rPr>
+          <w:noProof/>
+        </w:rPr>
+        <w:drawing>
+          <wp:inline distT="0" distB="0" distL="0" distR="0" wp14:anchorId="09B8F361" wp14:editId="175D734F">
+            <wp:extent cx="4085714" cy="533333"/>
+            <wp:effectExtent l="0" t="0" r="0" b="635"/>
+            <wp:docPr id="2" name="Imagem 2"/>
+            <wp:cNvGraphicFramePr>
+              <a:graphicFrameLocks xmlns:a="http://schemas.openxmlformats.org/drawingml/2006/main" noChangeAspect="1"/>
+            </wp:cNvGraphicFramePr>
+            <a:graphic xmlns:a="http://schemas.openxmlformats.org/drawingml/2006/main">
+              <a:graphicData uri="http://schemas.openxmlformats.org/drawingml/2006/picture">
+                <pic:pic xmlns:pic="http://schemas.openxmlformats.org/drawingml/2006/picture">
+                  <pic:nvPicPr>
+                    <pic:cNvPr id="1" name=""/>
+                    <pic:cNvPicPr/>
+                  </pic:nvPicPr>
+                  <pic:blipFill>
+                    <a:blip r:embed="rId9"/>
+                    <a:stretch>
+                      <a:fillRect/>
+                    </a:stretch>
+                  </pic:blipFill>
+                  <pic:spPr>
+                    <a:xfrm>
+                      <a:off x="0" y="0"/>
                       <a:ext cx="4085714" cy="533333"/>
                     </a:xfrm>
                     <a:prstGeom prst="rect">
@@ -292,14 +763,878 @@
           </wp:inline>
         </w:drawing>
       </w:r>
-      <w:r>
+    </w:p>
+    <w:p>
+      <w:pPr>
+        <w:pStyle w:val="PargrafodaLista"/>
+        <w:ind w:left="360"/>
+        <w:rPr>
+          <w:b/>
+        </w:rPr>
+      </w:pPr>
+    </w:p>
+    <w:p>
+      <w:pPr>
+        <w:rPr>
+          <w:b/>
+          <w:color w:val="4472C4" w:themeColor="accent1"/>
+          <w:sz w:val="28"/>
+          <w:szCs w:val="28"/>
+        </w:rPr>
+      </w:pPr>
+      <w:r>
+        <w:rPr>
+          <w:b/>
+          <w:color w:val="4472C4" w:themeColor="accent1"/>
+          <w:sz w:val="28"/>
+          <w:szCs w:val="28"/>
+        </w:rPr>
+        <w:br w:type="page"/>
+      </w:r>
+    </w:p>
+    <w:p>
+      <w:pPr>
+        <w:pStyle w:val="PargrafodaLista"/>
+        <w:numPr>
+          <w:ilvl w:val="0"/>
+          <w:numId w:val="3"/>
+        </w:numPr>
+        <w:rPr>
+          <w:b/>
+          <w:color w:val="4472C4" w:themeColor="accent1"/>
+          <w:sz w:val="28"/>
+          <w:szCs w:val="28"/>
+        </w:rPr>
+      </w:pPr>
+      <w:proofErr w:type="spellStart"/>
+      <w:r>
+        <w:rPr>
+          <w:b/>
+          <w:color w:val="4472C4" w:themeColor="accent1"/>
+          <w:sz w:val="28"/>
+          <w:szCs w:val="28"/>
+        </w:rPr>
+        <w:lastRenderedPageBreak/>
+        <w:t>Get</w:t>
+      </w:r>
+      <w:proofErr w:type="spellEnd"/>
+      <w:r>
+        <w:rPr>
+          <w:b/>
+          <w:color w:val="4472C4" w:themeColor="accent1"/>
+          <w:sz w:val="28"/>
+          <w:szCs w:val="28"/>
+        </w:rPr>
+        <w:t>:</w:t>
+      </w:r>
+    </w:p>
+    <w:p>
+      <w:pPr>
+        <w:pStyle w:val="PargrafodaLista"/>
+        <w:numPr>
+          <w:ilvl w:val="0"/>
+          <w:numId w:val="4"/>
+        </w:numPr>
+      </w:pPr>
+      <w:r>
+        <w:rPr>
+          <w:b/>
+        </w:rPr>
+        <w:t>Método</w:t>
+      </w:r>
+      <w:r>
+        <w:t xml:space="preserve"> </w:t>
+      </w:r>
+      <w:r>
+        <w:rPr>
+          <w:b/>
+        </w:rPr>
+        <w:t>Http</w:t>
+      </w:r>
+      <w:r>
+        <w:t xml:space="preserve">: </w:t>
+      </w:r>
+      <w:proofErr w:type="spellStart"/>
+      <w:r>
+        <w:t>Get</w:t>
+      </w:r>
+      <w:proofErr w:type="spellEnd"/>
+      <w:r>
+        <w:t>;</w:t>
+      </w:r>
+    </w:p>
+    <w:p>
+      <w:pPr>
+        <w:pStyle w:val="PargrafodaLista"/>
+        <w:numPr>
+          <w:ilvl w:val="0"/>
+          <w:numId w:val="4"/>
+        </w:numPr>
+      </w:pPr>
+      <w:r>
+        <w:rPr>
+          <w:b/>
+        </w:rPr>
+        <w:t>Nome</w:t>
+      </w:r>
+      <w:r>
+        <w:t xml:space="preserve">: </w:t>
+      </w:r>
+      <w:proofErr w:type="spellStart"/>
+      <w:r>
+        <w:t>Get</w:t>
+      </w:r>
+      <w:proofErr w:type="spellEnd"/>
+      <w:r>
+        <w:t>;</w:t>
+      </w:r>
+    </w:p>
+    <w:p>
+      <w:pPr>
+        <w:pStyle w:val="PargrafodaLista"/>
+        <w:numPr>
+          <w:ilvl w:val="0"/>
+          <w:numId w:val="4"/>
+        </w:numPr>
+      </w:pPr>
+      <w:r>
+        <w:rPr>
+          <w:b/>
+        </w:rPr>
+        <w:t>Paramentos</w:t>
+      </w:r>
+      <w:r>
+        <w:t>:</w:t>
+      </w:r>
+    </w:p>
+    <w:p>
+      <w:pPr>
+        <w:pStyle w:val="PargrafodaLista"/>
+        <w:numPr>
+          <w:ilvl w:val="1"/>
+          <w:numId w:val="4"/>
+        </w:numPr>
+        <w:rPr>
+          <w:rFonts w:cstheme="minorHAnsi"/>
+        </w:rPr>
+      </w:pPr>
+      <w:proofErr w:type="spellStart"/>
+      <w:r>
+        <w:rPr>
+          <w:rFonts w:cstheme="minorHAnsi"/>
+          <w:color w:val="000000"/>
+        </w:rPr>
+        <w:t>UserId</w:t>
+      </w:r>
+      <w:proofErr w:type="spellEnd"/>
+      <w:r>
+        <w:rPr>
+          <w:rFonts w:cstheme="minorHAnsi"/>
+          <w:color w:val="000000"/>
+        </w:rPr>
+        <w:t xml:space="preserve"> do tipo </w:t>
+      </w:r>
+      <w:proofErr w:type="spellStart"/>
+      <w:r>
+        <w:rPr>
+          <w:rFonts w:cstheme="minorHAnsi"/>
+          <w:color w:val="000000"/>
+        </w:rPr>
+        <w:t>long</w:t>
+      </w:r>
+      <w:proofErr w:type="spellEnd"/>
+      <w:r>
+        <w:rPr>
+          <w:rFonts w:cstheme="minorHAnsi"/>
+        </w:rPr>
+        <w:t>;</w:t>
+      </w:r>
+    </w:p>
+    <w:p>
+      <w:pPr>
+        <w:pStyle w:val="PargrafodaLista"/>
+        <w:numPr>
+          <w:ilvl w:val="0"/>
+          <w:numId w:val="4"/>
+        </w:numPr>
+      </w:pPr>
+      <w:proofErr w:type="spellStart"/>
+      <w:r>
+        <w:rPr>
+          <w:b/>
+        </w:rPr>
+        <w:t>Url</w:t>
+      </w:r>
+      <w:proofErr w:type="spellEnd"/>
+      <w:r>
+        <w:rPr>
+          <w:b/>
+        </w:rPr>
+        <w:t xml:space="preserve"> de Exemplo:</w:t>
+      </w:r>
+      <w:r>
+        <w:rPr>
+          <w:b/>
+        </w:rPr>
+        <w:t xml:space="preserve"> </w:t>
+      </w:r>
+      <w:r>
+        <w:rPr>
+          <w:rFonts w:cstheme="minorHAnsi"/>
+          <w:color w:val="4472C4" w:themeColor="accent1"/>
+          <w:u w:val="single"/>
+          <w:shd w:val="clear" w:color="auto" w:fill="FFFFFF"/>
+        </w:rPr>
+        <w:t>http://uncleph</w:t>
+      </w:r>
+      <w:r>
+        <w:rPr>
+          <w:rFonts w:cstheme="minorHAnsi"/>
+          <w:color w:val="4472C4" w:themeColor="accent1"/>
+          <w:u w:val="single"/>
+          <w:shd w:val="clear" w:color="auto" w:fill="FFFFFF"/>
+        </w:rPr>
+        <w:t>illwebapinfes.azurewebsites.net</w:t>
+      </w:r>
+      <w:r>
+        <w:rPr>
+          <w:rFonts w:cstheme="minorHAnsi"/>
+          <w:color w:val="4472C4" w:themeColor="accent1"/>
+          <w:szCs w:val="18"/>
+          <w:u w:val="single"/>
+          <w:shd w:val="clear" w:color="auto" w:fill="FFFFFF"/>
+        </w:rPr>
+        <w:t>/User/</w:t>
+      </w:r>
+      <w:r>
+        <w:rPr>
+          <w:rFonts w:cstheme="minorHAnsi"/>
+          <w:color w:val="4472C4" w:themeColor="accent1"/>
+          <w:szCs w:val="18"/>
+          <w:u w:val="single"/>
+          <w:shd w:val="clear" w:color="auto" w:fill="FFFFFF"/>
+        </w:rPr>
+        <w:t>Get</w:t>
+      </w:r>
+      <w:r>
+        <w:rPr>
+          <w:rFonts w:cstheme="minorHAnsi"/>
+          <w:color w:val="4472C4" w:themeColor="accent1"/>
+          <w:szCs w:val="18"/>
+          <w:u w:val="single"/>
+          <w:shd w:val="clear" w:color="auto" w:fill="FFFFFF"/>
+        </w:rPr>
+        <w:t>?</w:t>
+      </w:r>
+      <w:r>
+        <w:rPr>
+          <w:rFonts w:cstheme="minorHAnsi"/>
+          <w:color w:val="4472C4" w:themeColor="accent1"/>
+          <w:szCs w:val="18"/>
+          <w:u w:val="single"/>
+          <w:shd w:val="clear" w:color="auto" w:fill="FFFFFF"/>
+        </w:rPr>
+        <w:t>Users</w:t>
+      </w:r>
+      <w:r>
+        <w:rPr>
+          <w:rFonts w:cstheme="minorHAnsi"/>
+          <w:color w:val="4472C4" w:themeColor="accent1"/>
+          <w:szCs w:val="18"/>
+          <w:u w:val="single"/>
+          <w:shd w:val="clear" w:color="auto" w:fill="FFFFFF"/>
+        </w:rPr>
+        <w:t>=2</w:t>
+      </w:r>
+    </w:p>
+    <w:p>
+      <w:pPr>
+        <w:pStyle w:val="PargrafodaLista"/>
+        <w:numPr>
+          <w:ilvl w:val="0"/>
+          <w:numId w:val="4"/>
+        </w:numPr>
+      </w:pPr>
+      <w:r>
+        <w:rPr>
+          <w:b/>
+        </w:rPr>
+        <w:t>Retorno</w:t>
+      </w:r>
+      <w:r>
+        <w:t xml:space="preserve">: </w:t>
+      </w:r>
+    </w:p>
+    <w:p>
+      <w:pPr>
+        <w:pStyle w:val="PargrafodaLista"/>
+        <w:numPr>
+          <w:ilvl w:val="1"/>
+          <w:numId w:val="4"/>
+        </w:numPr>
+        <w:rPr>
+          <w:b/>
+        </w:rPr>
+      </w:pPr>
+      <w:r>
+        <w:rPr>
+          <w:b/>
+        </w:rPr>
+        <w:t>Sucesso:</w:t>
+      </w:r>
+    </w:p>
+    <w:p>
+      <w:r>
+        <w:rPr>
+          <w:noProof/>
+        </w:rPr>
+        <w:drawing>
+          <wp:inline distT="0" distB="0" distL="0" distR="0" wp14:anchorId="1F18B42C" wp14:editId="7C021851">
+            <wp:extent cx="3228571" cy="1619048"/>
+            <wp:effectExtent l="0" t="0" r="0" b="635"/>
+            <wp:docPr id="5" name="Imagem 5"/>
+            <wp:cNvGraphicFramePr>
+              <a:graphicFrameLocks xmlns:a="http://schemas.openxmlformats.org/drawingml/2006/main" noChangeAspect="1"/>
+            </wp:cNvGraphicFramePr>
+            <a:graphic xmlns:a="http://schemas.openxmlformats.org/drawingml/2006/main">
+              <a:graphicData uri="http://schemas.openxmlformats.org/drawingml/2006/picture">
+                <pic:pic xmlns:pic="http://schemas.openxmlformats.org/drawingml/2006/picture">
+                  <pic:nvPicPr>
+                    <pic:cNvPr id="1" name=""/>
+                    <pic:cNvPicPr/>
+                  </pic:nvPicPr>
+                  <pic:blipFill>
+                    <a:blip r:embed="rId10"/>
+                    <a:stretch>
+                      <a:fillRect/>
+                    </a:stretch>
+                  </pic:blipFill>
+                  <pic:spPr>
+                    <a:xfrm>
+                      <a:off x="0" y="0"/>
+                      <a:ext cx="3228571" cy="1619048"/>
+                    </a:xfrm>
+                    <a:prstGeom prst="rect">
+                      <a:avLst/>
+                    </a:prstGeom>
+                  </pic:spPr>
+                </pic:pic>
+              </a:graphicData>
+            </a:graphic>
+          </wp:inline>
+        </w:drawing>
+      </w:r>
+    </w:p>
+    <w:p>
+      <w:pPr>
+        <w:pStyle w:val="PargrafodaLista"/>
+        <w:ind w:left="792"/>
+        <w:rPr>
+          <w:b/>
+        </w:rPr>
+      </w:pPr>
+    </w:p>
+    <w:p>
+      <w:pPr>
+        <w:pStyle w:val="PargrafodaLista"/>
+        <w:ind w:left="360"/>
+        <w:rPr>
+          <w:noProof/>
+        </w:rPr>
+      </w:pPr>
+    </w:p>
+    <w:p>
+      <w:pPr>
+        <w:rPr>
+          <w:b/>
+          <w:color w:val="4472C4" w:themeColor="accent1"/>
+          <w:sz w:val="28"/>
+          <w:szCs w:val="28"/>
+        </w:rPr>
+      </w:pPr>
+      <w:r>
+        <w:rPr>
+          <w:b/>
+          <w:color w:val="4472C4" w:themeColor="accent1"/>
+          <w:sz w:val="28"/>
+          <w:szCs w:val="28"/>
+        </w:rPr>
+        <w:br w:type="page"/>
+      </w:r>
+    </w:p>
+    <w:p>
+      <w:pPr>
+        <w:pStyle w:val="PargrafodaLista"/>
+        <w:numPr>
+          <w:ilvl w:val="0"/>
+          <w:numId w:val="3"/>
+        </w:numPr>
+        <w:rPr>
+          <w:b/>
+          <w:color w:val="4472C4" w:themeColor="accent1"/>
+          <w:sz w:val="28"/>
+          <w:szCs w:val="28"/>
+        </w:rPr>
+      </w:pPr>
+      <w:r>
+        <w:rPr>
+          <w:b/>
+          <w:color w:val="4472C4" w:themeColor="accent1"/>
+          <w:sz w:val="28"/>
+          <w:szCs w:val="28"/>
+        </w:rPr>
+        <w:lastRenderedPageBreak/>
+        <w:t>Post</w:t>
+      </w:r>
+      <w:r>
+        <w:rPr>
+          <w:b/>
+          <w:color w:val="4472C4" w:themeColor="accent1"/>
+          <w:sz w:val="28"/>
+          <w:szCs w:val="28"/>
+        </w:rPr>
+        <w:t>:</w:t>
+      </w:r>
+    </w:p>
+    <w:p>
+      <w:pPr>
+        <w:pStyle w:val="PargrafodaLista"/>
+        <w:numPr>
+          <w:ilvl w:val="0"/>
+          <w:numId w:val="4"/>
+        </w:numPr>
+      </w:pPr>
+      <w:r>
+        <w:rPr>
+          <w:b/>
+        </w:rPr>
+        <w:t>Método</w:t>
+      </w:r>
+      <w:r>
+        <w:t xml:space="preserve"> </w:t>
+      </w:r>
+      <w:r>
+        <w:rPr>
+          <w:b/>
+        </w:rPr>
+        <w:t>Http</w:t>
+      </w:r>
+      <w:r>
+        <w:t>: Post;</w:t>
+      </w:r>
+    </w:p>
+    <w:p>
+      <w:pPr>
+        <w:pStyle w:val="PargrafodaLista"/>
+        <w:numPr>
+          <w:ilvl w:val="0"/>
+          <w:numId w:val="4"/>
+        </w:numPr>
+      </w:pPr>
+      <w:r>
+        <w:rPr>
+          <w:b/>
+        </w:rPr>
+        <w:t>Nome</w:t>
+      </w:r>
+      <w:r>
+        <w:t>: Post;</w:t>
+      </w:r>
+    </w:p>
+    <w:p>
+      <w:pPr>
+        <w:pStyle w:val="PargrafodaLista"/>
+        <w:numPr>
+          <w:ilvl w:val="0"/>
+          <w:numId w:val="4"/>
+        </w:numPr>
+      </w:pPr>
+      <w:r>
+        <w:rPr>
+          <w:b/>
+        </w:rPr>
+        <w:t>Paramentos</w:t>
+      </w:r>
+      <w:r>
+        <w:t>:</w:t>
+      </w:r>
+    </w:p>
+    <w:p>
+      <w:pPr>
+        <w:pStyle w:val="PargrafodaLista"/>
+        <w:numPr>
+          <w:ilvl w:val="1"/>
+          <w:numId w:val="4"/>
+        </w:numPr>
+      </w:pPr>
+      <w:r>
+        <w:t>Objeto usuário:</w:t>
+      </w:r>
+    </w:p>
+    <w:p>
+      <w:pPr>
+        <w:pStyle w:val="PargrafodaLista"/>
+        <w:numPr>
+          <w:ilvl w:val="2"/>
+          <w:numId w:val="4"/>
+        </w:numPr>
+      </w:pPr>
+      <w:proofErr w:type="spellStart"/>
+      <w:r>
+        <w:t>Name</w:t>
+      </w:r>
+      <w:proofErr w:type="spellEnd"/>
+      <w:r>
+        <w:t>;</w:t>
+      </w:r>
+    </w:p>
+    <w:p>
+      <w:pPr>
+        <w:pStyle w:val="PargrafodaLista"/>
+        <w:numPr>
+          <w:ilvl w:val="2"/>
+          <w:numId w:val="4"/>
+        </w:numPr>
+      </w:pPr>
+      <w:proofErr w:type="spellStart"/>
+      <w:r>
+        <w:t>LastName</w:t>
+      </w:r>
+      <w:proofErr w:type="spellEnd"/>
+      <w:r>
+        <w:t>;</w:t>
+      </w:r>
+    </w:p>
+    <w:p>
+      <w:pPr>
+        <w:pStyle w:val="PargrafodaLista"/>
+        <w:numPr>
+          <w:ilvl w:val="2"/>
+          <w:numId w:val="4"/>
+        </w:numPr>
+      </w:pPr>
+      <w:r>
+        <w:t>CPF;</w:t>
+      </w:r>
+    </w:p>
+    <w:p>
+      <w:pPr>
+        <w:pStyle w:val="PargrafodaLista"/>
+        <w:numPr>
+          <w:ilvl w:val="2"/>
+          <w:numId w:val="4"/>
+        </w:numPr>
+      </w:pPr>
+      <w:proofErr w:type="spellStart"/>
+      <w:r>
+        <w:t>Email</w:t>
+      </w:r>
+      <w:proofErr w:type="spellEnd"/>
+      <w:r>
+        <w:t>;</w:t>
+      </w:r>
+    </w:p>
+    <w:p>
+      <w:pPr>
+        <w:pStyle w:val="PargrafodaLista"/>
+        <w:numPr>
+          <w:ilvl w:val="2"/>
+          <w:numId w:val="4"/>
+        </w:numPr>
+      </w:pPr>
+      <w:proofErr w:type="spellStart"/>
+      <w:r>
+        <w:t>Password</w:t>
+      </w:r>
+      <w:proofErr w:type="spellEnd"/>
+      <w:r>
+        <w:t>;</w:t>
+      </w:r>
+    </w:p>
+    <w:p>
+      <w:pPr>
+        <w:pStyle w:val="PargrafodaLista"/>
+        <w:numPr>
+          <w:ilvl w:val="0"/>
+          <w:numId w:val="4"/>
+        </w:numPr>
+      </w:pPr>
+      <w:proofErr w:type="spellStart"/>
+      <w:r>
+        <w:rPr>
+          <w:b/>
+        </w:rPr>
+        <w:t>Url</w:t>
+      </w:r>
+      <w:proofErr w:type="spellEnd"/>
+      <w:r>
+        <w:rPr>
+          <w:b/>
+        </w:rPr>
+        <w:t xml:space="preserve"> de Exemplo:</w:t>
+      </w:r>
+      <w:r>
+        <w:rPr>
+          <w:b/>
+        </w:rPr>
+        <w:t xml:space="preserve"> </w:t>
+      </w:r>
+      <w:r>
+        <w:rPr>
+          <w:rFonts w:cstheme="minorHAnsi"/>
+          <w:color w:val="4472C4" w:themeColor="accent1"/>
+          <w:u w:val="single"/>
+          <w:shd w:val="clear" w:color="auto" w:fill="FFFFFF"/>
+        </w:rPr>
+        <w:t xml:space="preserve">http://unclephillwebapinfes.azurewebsites.net/User/Get?Name=Xaolo&amp;LastName=De Sousa </w:t>
+      </w:r>
+      <w:proofErr w:type="spellStart"/>
+      <w:r>
+        <w:rPr>
+          <w:rFonts w:cstheme="minorHAnsi"/>
+          <w:color w:val="4472C4" w:themeColor="accent1"/>
+          <w:u w:val="single"/>
+          <w:shd w:val="clear" w:color="auto" w:fill="FFFFFF"/>
+        </w:rPr>
+        <w:t>Brandão&amp;CPF</w:t>
+      </w:r>
+      <w:proofErr w:type="spellEnd"/>
+      <w:r>
+        <w:rPr>
+          <w:rFonts w:cstheme="minorHAnsi"/>
+          <w:color w:val="4472C4" w:themeColor="accent1"/>
+          <w:u w:val="single"/>
+          <w:shd w:val="clear" w:color="auto" w:fill="FFFFFF"/>
+        </w:rPr>
+        <w:t>=24242424242&amp;Email=</w:t>
+      </w:r>
+      <w:proofErr w:type="spellStart"/>
+      <w:r>
+        <w:rPr>
+          <w:rFonts w:cstheme="minorHAnsi"/>
+          <w:color w:val="4472C4" w:themeColor="accent1"/>
+          <w:u w:val="single"/>
+          <w:shd w:val="clear" w:color="auto" w:fill="FFFFFF"/>
+        </w:rPr>
+        <w:t>xaolo@gmail.com&amp;Password</w:t>
+      </w:r>
+      <w:proofErr w:type="spellEnd"/>
+      <w:r>
+        <w:rPr>
+          <w:rFonts w:cstheme="minorHAnsi"/>
+          <w:color w:val="4472C4" w:themeColor="accent1"/>
+          <w:u w:val="single"/>
+          <w:shd w:val="clear" w:color="auto" w:fill="FFFFFF"/>
+        </w:rPr>
+        <w:t>=12345</w:t>
+      </w:r>
+    </w:p>
+    <w:p>
+      <w:pPr>
+        <w:pStyle w:val="PargrafodaLista"/>
+        <w:numPr>
+          <w:ilvl w:val="0"/>
+          <w:numId w:val="4"/>
+        </w:numPr>
+      </w:pPr>
+      <w:r>
+        <w:rPr>
+          <w:b/>
+        </w:rPr>
+        <w:t>Retorno</w:t>
+      </w:r>
+      <w:r>
+        <w:t xml:space="preserve">: </w:t>
+      </w:r>
+    </w:p>
+    <w:p>
+      <w:pPr>
+        <w:pStyle w:val="PargrafodaLista"/>
+        <w:numPr>
+          <w:ilvl w:val="1"/>
+          <w:numId w:val="4"/>
+        </w:numPr>
+        <w:rPr>
+          <w:b/>
+        </w:rPr>
+      </w:pPr>
+      <w:r>
+        <w:rPr>
+          <w:b/>
+        </w:rPr>
+        <w:t>Sucesso:</w:t>
+      </w:r>
+    </w:p>
+    <w:p>
+      <w:r>
+        <w:rPr>
+          <w:noProof/>
+        </w:rPr>
+        <w:drawing>
+          <wp:inline distT="0" distB="0" distL="0" distR="0" wp14:anchorId="690FB639" wp14:editId="1ACEA218">
+            <wp:extent cx="2933333" cy="552381"/>
+            <wp:effectExtent l="0" t="0" r="635" b="635"/>
+            <wp:docPr id="8" name="Imagem 8"/>
+            <wp:cNvGraphicFramePr>
+              <a:graphicFrameLocks xmlns:a="http://schemas.openxmlformats.org/drawingml/2006/main" noChangeAspect="1"/>
+            </wp:cNvGraphicFramePr>
+            <a:graphic xmlns:a="http://schemas.openxmlformats.org/drawingml/2006/main">
+              <a:graphicData uri="http://schemas.openxmlformats.org/drawingml/2006/picture">
+                <pic:pic xmlns:pic="http://schemas.openxmlformats.org/drawingml/2006/picture">
+                  <pic:nvPicPr>
+                    <pic:cNvPr id="1" name=""/>
+                    <pic:cNvPicPr/>
+                  </pic:nvPicPr>
+                  <pic:blipFill>
+                    <a:blip r:embed="rId11"/>
+                    <a:stretch>
+                      <a:fillRect/>
+                    </a:stretch>
+                  </pic:blipFill>
+                  <pic:spPr>
+                    <a:xfrm>
+                      <a:off x="0" y="0"/>
+                      <a:ext cx="2933333" cy="552381"/>
+                    </a:xfrm>
+                    <a:prstGeom prst="rect">
+                      <a:avLst/>
+                    </a:prstGeom>
+                  </pic:spPr>
+                </pic:pic>
+              </a:graphicData>
+            </a:graphic>
+          </wp:inline>
+        </w:drawing>
+      </w:r>
+    </w:p>
+    <w:p>
+      <w:pPr>
+        <w:pStyle w:val="PargrafodaLista"/>
+        <w:numPr>
+          <w:ilvl w:val="1"/>
+          <w:numId w:val="4"/>
+        </w:numPr>
+        <w:rPr>
+          <w:b/>
+        </w:rPr>
+      </w:pPr>
+      <w:r>
+        <w:rPr>
+          <w:b/>
+        </w:rPr>
+        <w:t>Erro:</w:t>
+      </w:r>
+    </w:p>
+    <w:p>
+      <w:pPr>
+        <w:rPr>
+          <w:b/>
+        </w:rPr>
+      </w:pPr>
+      <w:r>
+        <w:rPr>
+          <w:noProof/>
+        </w:rPr>
+        <w:drawing>
+          <wp:inline distT="0" distB="0" distL="0" distR="0" wp14:anchorId="042D3017" wp14:editId="549A8CC4">
+            <wp:extent cx="2961905" cy="590476"/>
+            <wp:effectExtent l="0" t="0" r="0" b="635"/>
+            <wp:docPr id="9" name="Imagem 9"/>
+            <wp:cNvGraphicFramePr>
+              <a:graphicFrameLocks xmlns:a="http://schemas.openxmlformats.org/drawingml/2006/main" noChangeAspect="1"/>
+            </wp:cNvGraphicFramePr>
+            <a:graphic xmlns:a="http://schemas.openxmlformats.org/drawingml/2006/main">
+              <a:graphicData uri="http://schemas.openxmlformats.org/drawingml/2006/picture">
+                <pic:pic xmlns:pic="http://schemas.openxmlformats.org/drawingml/2006/picture">
+                  <pic:nvPicPr>
+                    <pic:cNvPr id="1" name=""/>
+                    <pic:cNvPicPr/>
+                  </pic:nvPicPr>
+                  <pic:blipFill>
+                    <a:blip r:embed="rId12"/>
+                    <a:stretch>
+                      <a:fillRect/>
+                    </a:stretch>
+                  </pic:blipFill>
+                  <pic:spPr>
+                    <a:xfrm>
+                      <a:off x="0" y="0"/>
+                      <a:ext cx="2961905" cy="590476"/>
+                    </a:xfrm>
+                    <a:prstGeom prst="rect">
+                      <a:avLst/>
+                    </a:prstGeom>
+                  </pic:spPr>
+                </pic:pic>
+              </a:graphicData>
+            </a:graphic>
+          </wp:inline>
+        </w:drawing>
+      </w:r>
+    </w:p>
+    <w:p>
+      <w:pPr>
+        <w:pStyle w:val="PargrafodaLista"/>
+        <w:ind w:left="360"/>
+      </w:pPr>
+    </w:p>
+    <w:p>
+      <w:pPr>
+        <w:pStyle w:val="PargrafodaLista"/>
+        <w:ind w:left="792"/>
+        <w:rPr>
+          <w:b/>
+        </w:rPr>
+      </w:pPr>
+    </w:p>
+    <w:p>
+      <w:pPr>
+        <w:rPr>
+          <w:b/>
+          <w:color w:val="4472C4" w:themeColor="accent1"/>
+          <w:sz w:val="28"/>
+          <w:szCs w:val="28"/>
+        </w:rPr>
+      </w:pPr>
+    </w:p>
+    <w:p>
+      <w:pPr>
+        <w:pStyle w:val="PargrafodaLista"/>
+        <w:ind w:left="360"/>
+        <w:rPr>
+          <w:b/>
+        </w:rPr>
+      </w:pPr>
+    </w:p>
+    <w:p>
+      <w:pPr>
+        <w:pStyle w:val="PargrafodaLista"/>
+        <w:ind w:left="708"/>
         <w:rPr>
           <w:lang w:val="en-US"/>
         </w:rPr>
+      </w:pPr>
+    </w:p>
+    <w:p>
+      <w:pPr>
+        <w:pStyle w:val="PargrafodaLista"/>
+        <w:ind w:left="708"/>
+        <w:rPr>
+          <w:lang w:val="en-US"/>
+        </w:rPr>
+      </w:pPr>
+      <w:r>
+        <w:rPr>
+          <w:lang w:val="en-US"/>
+        </w:rPr>
+        <w:tab/>
+      </w:r>
+      <w:r>
+        <w:rPr>
+          <w:lang w:val="en-US"/>
+        </w:rPr>
         <w:t xml:space="preserve"> </w:t>
       </w:r>
-      <w:bookmarkStart w:id="0" w:name="_GoBack"/>
-      <w:bookmarkEnd w:id="0"/>
     </w:p>
     <w:sectPr>
       <w:pgSz w:w="11906" w:h="16838"/>
@@ -314,6 +1649,209 @@
 <file path=word/numbering.xml><?xml version="1.0" encoding="utf-8"?>
 <w:numbering xmlns:wpc="http://schemas.microsoft.com/office/word/2010/wordprocessingCanvas" xmlns:cx="http://schemas.microsoft.com/office/drawing/2014/chartex" xmlns:cx1="http://schemas.microsoft.com/office/drawing/2015/9/8/chartex" xmlns:cx2="http://schemas.microsoft.com/office/drawing/2015/10/21/chartex" xmlns:cx3="http://schemas.microsoft.com/office/drawing/2016/5/9/chartex" xmlns:cx4="http://schemas.microsoft.com/office/drawing/2016/5/10/chartex" xmlns:cx5="http://schemas.microsoft.com/office/drawing/2016/5/11/chartex" xmlns:cx6="http://schemas.microsoft.com/office/drawing/2016/5/12/chartex" xmlns:cx7="http://schemas.microsoft.com/office/drawing/2016/5/13/chartex" xmlns:cx8="http://schemas.microsoft.com/office/drawing/2016/5/14/chartex" xmlns:mc="http://schemas.openxmlformats.org/markup-compatibility/2006" xmlns:aink="http://schemas.microsoft.com/office/drawing/2016/ink" xmlns:am3d="http://schemas.microsoft.com/office/drawing/2017/model3d" xmlns:o="urn:schemas-microsoft-com:office:office" xmlns:r="http://schemas.openxmlformats.org/officeDocument/2006/relationships" xmlns:m="http://schemas.openxmlformats.org/officeDocument/2006/math" xmlns:v="urn:schemas-microsoft-com:vml" xmlns:wp14="http://schemas.microsoft.com/office/word/2010/wordprocessingDrawing" xmlns:wp="http://schemas.openxmlformats.org/drawingml/2006/wordprocessingDrawing" xmlns:w10="urn:schemas-microsoft-com:office:word" xmlns:w="http://schemas.openxmlformats.org/wordprocessingml/2006/main" xmlns:w14="http://schemas.microsoft.com/office/word/2010/wordml" xmlns:w15="http://schemas.microsoft.com/office/word/2012/wordml" xmlns:w16cid="http://schemas.microsoft.com/office/word/2016/wordml/cid" xmlns:w16se="http://schemas.microsoft.com/office/word/2015/wordml/symex" xmlns:wpg="http://schemas.microsoft.com/office/word/2010/wordprocessingGroup" xmlns:wpi="http://schemas.microsoft.com/office/word/2010/wordprocessingInk" xmlns:wne="http://schemas.microsoft.com/office/word/2006/wordml" xmlns:wps="http://schemas.microsoft.com/office/word/2010/wordprocessingShape" mc:Ignorable="w14 w15 w16se w16cid wp14">
   <w:abstractNum w:abstractNumId="0" w15:restartNumberingAfterBreak="0">
+    <w:nsid w:val="1F6053B9"/>
+    <w:multiLevelType w:val="multilevel"/>
+    <w:tmpl w:val="04160021"/>
+    <w:lvl w:ilvl="0">
+      <w:start w:val="1"/>
+      <w:numFmt w:val="bullet"/>
+      <w:lvlText w:val=""/>
+      <w:lvlJc w:val="left"/>
+      <w:pPr>
+        <w:ind w:left="360" w:hanging="360"/>
+      </w:pPr>
+      <w:rPr>
+        <w:rFonts w:ascii="Wingdings" w:hAnsi="Wingdings" w:hint="default"/>
+      </w:rPr>
+    </w:lvl>
+    <w:lvl w:ilvl="1">
+      <w:start w:val="1"/>
+      <w:numFmt w:val="bullet"/>
+      <w:lvlText w:val=""/>
+      <w:lvlJc w:val="left"/>
+      <w:pPr>
+        <w:ind w:left="720" w:hanging="360"/>
+      </w:pPr>
+      <w:rPr>
+        <w:rFonts w:ascii="Wingdings" w:hAnsi="Wingdings" w:hint="default"/>
+      </w:rPr>
+    </w:lvl>
+    <w:lvl w:ilvl="2">
+      <w:start w:val="1"/>
+      <w:numFmt w:val="bullet"/>
+      <w:lvlText w:val=""/>
+      <w:lvlJc w:val="left"/>
+      <w:pPr>
+        <w:ind w:left="1080" w:hanging="360"/>
+      </w:pPr>
+      <w:rPr>
+        <w:rFonts w:ascii="Wingdings" w:hAnsi="Wingdings" w:hint="default"/>
+      </w:rPr>
+    </w:lvl>
+    <w:lvl w:ilvl="3">
+      <w:start w:val="1"/>
+      <w:numFmt w:val="bullet"/>
+      <w:lvlText w:val=""/>
+      <w:lvlJc w:val="left"/>
+      <w:pPr>
+        <w:ind w:left="1440" w:hanging="360"/>
+      </w:pPr>
+      <w:rPr>
+        <w:rFonts w:ascii="Symbol" w:hAnsi="Symbol" w:hint="default"/>
+      </w:rPr>
+    </w:lvl>
+    <w:lvl w:ilvl="4">
+      <w:start w:val="1"/>
+      <w:numFmt w:val="bullet"/>
+      <w:lvlText w:val=""/>
+      <w:lvlJc w:val="left"/>
+      <w:pPr>
+        <w:ind w:left="1800" w:hanging="360"/>
+      </w:pPr>
+      <w:rPr>
+        <w:rFonts w:ascii="Symbol" w:hAnsi="Symbol" w:hint="default"/>
+      </w:rPr>
+    </w:lvl>
+    <w:lvl w:ilvl="5">
+      <w:start w:val="1"/>
+      <w:numFmt w:val="bullet"/>
+      <w:lvlText w:val=""/>
+      <w:lvlJc w:val="left"/>
+      <w:pPr>
+        <w:ind w:left="2160" w:hanging="360"/>
+      </w:pPr>
+      <w:rPr>
+        <w:rFonts w:ascii="Wingdings" w:hAnsi="Wingdings" w:hint="default"/>
+      </w:rPr>
+    </w:lvl>
+    <w:lvl w:ilvl="6">
+      <w:start w:val="1"/>
+      <w:numFmt w:val="bullet"/>
+      <w:lvlText w:val=""/>
+      <w:lvlJc w:val="left"/>
+      <w:pPr>
+        <w:ind w:left="2520" w:hanging="360"/>
+      </w:pPr>
+      <w:rPr>
+        <w:rFonts w:ascii="Wingdings" w:hAnsi="Wingdings" w:hint="default"/>
+      </w:rPr>
+    </w:lvl>
+    <w:lvl w:ilvl="7">
+      <w:start w:val="1"/>
+      <w:numFmt w:val="bullet"/>
+      <w:lvlText w:val=""/>
+      <w:lvlJc w:val="left"/>
+      <w:pPr>
+        <w:ind w:left="2880" w:hanging="360"/>
+      </w:pPr>
+      <w:rPr>
+        <w:rFonts w:ascii="Symbol" w:hAnsi="Symbol" w:hint="default"/>
+      </w:rPr>
+    </w:lvl>
+    <w:lvl w:ilvl="8">
+      <w:start w:val="1"/>
+      <w:numFmt w:val="bullet"/>
+      <w:lvlText w:val=""/>
+      <w:lvlJc w:val="left"/>
+      <w:pPr>
+        <w:ind w:left="3240" w:hanging="360"/>
+      </w:pPr>
+      <w:rPr>
+        <w:rFonts w:ascii="Symbol" w:hAnsi="Symbol" w:hint="default"/>
+      </w:rPr>
+    </w:lvl>
+  </w:abstractNum>
+  <w:abstractNum w:abstractNumId="1" w15:restartNumberingAfterBreak="0">
+    <w:nsid w:val="46590ECA"/>
+    <w:multiLevelType w:val="multilevel"/>
+    <w:tmpl w:val="025867B8"/>
+    <w:lvl w:ilvl="0">
+      <w:start w:val="1"/>
+      <w:numFmt w:val="decimal"/>
+      <w:lvlText w:val="%1."/>
+      <w:lvlJc w:val="left"/>
+      <w:pPr>
+        <w:ind w:left="360" w:hanging="360"/>
+      </w:pPr>
+      <w:rPr>
+        <w:rFonts w:hint="default"/>
+        <w:b/>
+      </w:rPr>
+    </w:lvl>
+    <w:lvl w:ilvl="1">
+      <w:start w:val="1"/>
+      <w:numFmt w:val="decimal"/>
+      <w:lvlText w:val="%1.%2."/>
+      <w:lvlJc w:val="left"/>
+      <w:pPr>
+        <w:ind w:left="792" w:hanging="432"/>
+      </w:pPr>
+    </w:lvl>
+    <w:lvl w:ilvl="2">
+      <w:start w:val="1"/>
+      <w:numFmt w:val="decimal"/>
+      <w:lvlText w:val="%1.%2.%3."/>
+      <w:lvlJc w:val="left"/>
+      <w:pPr>
+        <w:ind w:left="1224" w:hanging="504"/>
+      </w:pPr>
+    </w:lvl>
+    <w:lvl w:ilvl="3">
+      <w:start w:val="1"/>
+      <w:numFmt w:val="decimal"/>
+      <w:lvlText w:val="%1.%2.%3.%4."/>
+      <w:lvlJc w:val="left"/>
+      <w:pPr>
+        <w:ind w:left="1728" w:hanging="648"/>
+      </w:pPr>
+    </w:lvl>
+    <w:lvl w:ilvl="4">
+      <w:start w:val="1"/>
+      <w:numFmt w:val="decimal"/>
+      <w:lvlText w:val="%1.%2.%3.%4.%5."/>
+      <w:lvlJc w:val="left"/>
+      <w:pPr>
+        <w:ind w:left="2232" w:hanging="792"/>
+      </w:pPr>
+    </w:lvl>
+    <w:lvl w:ilvl="5">
+      <w:start w:val="1"/>
+      <w:numFmt w:val="decimal"/>
+      <w:lvlText w:val="%1.%2.%3.%4.%5.%6."/>
+      <w:lvlJc w:val="left"/>
+      <w:pPr>
+        <w:ind w:left="2736" w:hanging="936"/>
+      </w:pPr>
+    </w:lvl>
+    <w:lvl w:ilvl="6">
+      <w:start w:val="1"/>
+      <w:numFmt w:val="decimal"/>
+      <w:lvlText w:val="%1.%2.%3.%4.%5.%6.%7."/>
+      <w:lvlJc w:val="left"/>
+      <w:pPr>
+        <w:ind w:left="3240" w:hanging="1080"/>
+      </w:pPr>
+    </w:lvl>
+    <w:lvl w:ilvl="7">
+      <w:start w:val="1"/>
+      <w:numFmt w:val="decimal"/>
+      <w:lvlText w:val="%1.%2.%3.%4.%5.%6.%7.%8."/>
+      <w:lvlJc w:val="left"/>
+      <w:pPr>
+        <w:ind w:left="3744" w:hanging="1224"/>
+      </w:pPr>
+    </w:lvl>
+    <w:lvl w:ilvl="8">
+      <w:start w:val="1"/>
+      <w:numFmt w:val="decimal"/>
+      <w:lvlText w:val="%1.%2.%3.%4.%5.%6.%7.%8.%9."/>
+      <w:lvlJc w:val="left"/>
+      <w:pPr>
+        <w:ind w:left="4320" w:hanging="1440"/>
+      </w:pPr>
+    </w:lvl>
+  </w:abstractNum>
+  <w:abstractNum w:abstractNumId="2" w15:restartNumberingAfterBreak="0">
     <w:nsid w:val="52AE32C9"/>
     <w:multiLevelType w:val="multilevel"/>
     <w:tmpl w:val="025867B8"/>
@@ -403,8 +1941,247 @@
       </w:pPr>
     </w:lvl>
   </w:abstractNum>
+  <w:abstractNum w:abstractNumId="3" w15:restartNumberingAfterBreak="0">
+    <w:nsid w:val="54EB0D8B"/>
+    <w:multiLevelType w:val="hybridMultilevel"/>
+    <w:tmpl w:val="87AEBD06"/>
+    <w:lvl w:ilvl="0" w:tplc="04160001">
+      <w:start w:val="1"/>
+      <w:numFmt w:val="bullet"/>
+      <w:lvlText w:val=""/>
+      <w:lvlJc w:val="left"/>
+      <w:pPr>
+        <w:ind w:left="720" w:hanging="360"/>
+      </w:pPr>
+      <w:rPr>
+        <w:rFonts w:ascii="Symbol" w:hAnsi="Symbol" w:hint="default"/>
+      </w:rPr>
+    </w:lvl>
+    <w:lvl w:ilvl="1" w:tplc="04160003" w:tentative="1">
+      <w:start w:val="1"/>
+      <w:numFmt w:val="bullet"/>
+      <w:lvlText w:val="o"/>
+      <w:lvlJc w:val="left"/>
+      <w:pPr>
+        <w:ind w:left="1440" w:hanging="360"/>
+      </w:pPr>
+      <w:rPr>
+        <w:rFonts w:ascii="Courier New" w:hAnsi="Courier New" w:cs="Courier New" w:hint="default"/>
+      </w:rPr>
+    </w:lvl>
+    <w:lvl w:ilvl="2" w:tplc="04160005" w:tentative="1">
+      <w:start w:val="1"/>
+      <w:numFmt w:val="bullet"/>
+      <w:lvlText w:val=""/>
+      <w:lvlJc w:val="left"/>
+      <w:pPr>
+        <w:ind w:left="2160" w:hanging="360"/>
+      </w:pPr>
+      <w:rPr>
+        <w:rFonts w:ascii="Wingdings" w:hAnsi="Wingdings" w:hint="default"/>
+      </w:rPr>
+    </w:lvl>
+    <w:lvl w:ilvl="3" w:tplc="04160001" w:tentative="1">
+      <w:start w:val="1"/>
+      <w:numFmt w:val="bullet"/>
+      <w:lvlText w:val=""/>
+      <w:lvlJc w:val="left"/>
+      <w:pPr>
+        <w:ind w:left="2880" w:hanging="360"/>
+      </w:pPr>
+      <w:rPr>
+        <w:rFonts w:ascii="Symbol" w:hAnsi="Symbol" w:hint="default"/>
+      </w:rPr>
+    </w:lvl>
+    <w:lvl w:ilvl="4" w:tplc="04160003" w:tentative="1">
+      <w:start w:val="1"/>
+      <w:numFmt w:val="bullet"/>
+      <w:lvlText w:val="o"/>
+      <w:lvlJc w:val="left"/>
+      <w:pPr>
+        <w:ind w:left="3600" w:hanging="360"/>
+      </w:pPr>
+      <w:rPr>
+        <w:rFonts w:ascii="Courier New" w:hAnsi="Courier New" w:cs="Courier New" w:hint="default"/>
+      </w:rPr>
+    </w:lvl>
+    <w:lvl w:ilvl="5" w:tplc="04160005" w:tentative="1">
+      <w:start w:val="1"/>
+      <w:numFmt w:val="bullet"/>
+      <w:lvlText w:val=""/>
+      <w:lvlJc w:val="left"/>
+      <w:pPr>
+        <w:ind w:left="4320" w:hanging="360"/>
+      </w:pPr>
+      <w:rPr>
+        <w:rFonts w:ascii="Wingdings" w:hAnsi="Wingdings" w:hint="default"/>
+      </w:rPr>
+    </w:lvl>
+    <w:lvl w:ilvl="6" w:tplc="04160001" w:tentative="1">
+      <w:start w:val="1"/>
+      <w:numFmt w:val="bullet"/>
+      <w:lvlText w:val=""/>
+      <w:lvlJc w:val="left"/>
+      <w:pPr>
+        <w:ind w:left="5040" w:hanging="360"/>
+      </w:pPr>
+      <w:rPr>
+        <w:rFonts w:ascii="Symbol" w:hAnsi="Symbol" w:hint="default"/>
+      </w:rPr>
+    </w:lvl>
+    <w:lvl w:ilvl="7" w:tplc="04160003" w:tentative="1">
+      <w:start w:val="1"/>
+      <w:numFmt w:val="bullet"/>
+      <w:lvlText w:val="o"/>
+      <w:lvlJc w:val="left"/>
+      <w:pPr>
+        <w:ind w:left="5760" w:hanging="360"/>
+      </w:pPr>
+      <w:rPr>
+        <w:rFonts w:ascii="Courier New" w:hAnsi="Courier New" w:cs="Courier New" w:hint="default"/>
+      </w:rPr>
+    </w:lvl>
+    <w:lvl w:ilvl="8" w:tplc="04160005" w:tentative="1">
+      <w:start w:val="1"/>
+      <w:numFmt w:val="bullet"/>
+      <w:lvlText w:val=""/>
+      <w:lvlJc w:val="left"/>
+      <w:pPr>
+        <w:ind w:left="6480" w:hanging="360"/>
+      </w:pPr>
+      <w:rPr>
+        <w:rFonts w:ascii="Wingdings" w:hAnsi="Wingdings" w:hint="default"/>
+      </w:rPr>
+    </w:lvl>
+  </w:abstractNum>
+  <w:abstractNum w:abstractNumId="4" w15:restartNumberingAfterBreak="0">
+    <w:nsid w:val="7CE70B71"/>
+    <w:multiLevelType w:val="hybridMultilevel"/>
+    <w:tmpl w:val="1C10FA90"/>
+    <w:lvl w:ilvl="0" w:tplc="22C2EC74">
+      <w:start w:val="1"/>
+      <w:numFmt w:val="bullet"/>
+      <w:lvlText w:val=""/>
+      <w:lvlJc w:val="left"/>
+      <w:pPr>
+        <w:ind w:left="720" w:hanging="360"/>
+      </w:pPr>
+      <w:rPr>
+        <w:rFonts w:ascii="Symbol" w:hAnsi="Symbol" w:hint="default"/>
+        <w:color w:val="000000" w:themeColor="text1"/>
+      </w:rPr>
+    </w:lvl>
+    <w:lvl w:ilvl="1" w:tplc="04160003" w:tentative="1">
+      <w:start w:val="1"/>
+      <w:numFmt w:val="bullet"/>
+      <w:lvlText w:val="o"/>
+      <w:lvlJc w:val="left"/>
+      <w:pPr>
+        <w:ind w:left="1440" w:hanging="360"/>
+      </w:pPr>
+      <w:rPr>
+        <w:rFonts w:ascii="Courier New" w:hAnsi="Courier New" w:cs="Courier New" w:hint="default"/>
+      </w:rPr>
+    </w:lvl>
+    <w:lvl w:ilvl="2" w:tplc="04160005" w:tentative="1">
+      <w:start w:val="1"/>
+      <w:numFmt w:val="bullet"/>
+      <w:lvlText w:val=""/>
+      <w:lvlJc w:val="left"/>
+      <w:pPr>
+        <w:ind w:left="2160" w:hanging="360"/>
+      </w:pPr>
+      <w:rPr>
+        <w:rFonts w:ascii="Wingdings" w:hAnsi="Wingdings" w:hint="default"/>
+      </w:rPr>
+    </w:lvl>
+    <w:lvl w:ilvl="3" w:tplc="04160001" w:tentative="1">
+      <w:start w:val="1"/>
+      <w:numFmt w:val="bullet"/>
+      <w:lvlText w:val=""/>
+      <w:lvlJc w:val="left"/>
+      <w:pPr>
+        <w:ind w:left="2880" w:hanging="360"/>
+      </w:pPr>
+      <w:rPr>
+        <w:rFonts w:ascii="Symbol" w:hAnsi="Symbol" w:hint="default"/>
+      </w:rPr>
+    </w:lvl>
+    <w:lvl w:ilvl="4" w:tplc="04160003" w:tentative="1">
+      <w:start w:val="1"/>
+      <w:numFmt w:val="bullet"/>
+      <w:lvlText w:val="o"/>
+      <w:lvlJc w:val="left"/>
+      <w:pPr>
+        <w:ind w:left="3600" w:hanging="360"/>
+      </w:pPr>
+      <w:rPr>
+        <w:rFonts w:ascii="Courier New" w:hAnsi="Courier New" w:cs="Courier New" w:hint="default"/>
+      </w:rPr>
+    </w:lvl>
+    <w:lvl w:ilvl="5" w:tplc="04160005" w:tentative="1">
+      <w:start w:val="1"/>
+      <w:numFmt w:val="bullet"/>
+      <w:lvlText w:val=""/>
+      <w:lvlJc w:val="left"/>
+      <w:pPr>
+        <w:ind w:left="4320" w:hanging="360"/>
+      </w:pPr>
+      <w:rPr>
+        <w:rFonts w:ascii="Wingdings" w:hAnsi="Wingdings" w:hint="default"/>
+      </w:rPr>
+    </w:lvl>
+    <w:lvl w:ilvl="6" w:tplc="04160001" w:tentative="1">
+      <w:start w:val="1"/>
+      <w:numFmt w:val="bullet"/>
+      <w:lvlText w:val=""/>
+      <w:lvlJc w:val="left"/>
+      <w:pPr>
+        <w:ind w:left="5040" w:hanging="360"/>
+      </w:pPr>
+      <w:rPr>
+        <w:rFonts w:ascii="Symbol" w:hAnsi="Symbol" w:hint="default"/>
+      </w:rPr>
+    </w:lvl>
+    <w:lvl w:ilvl="7" w:tplc="04160003" w:tentative="1">
+      <w:start w:val="1"/>
+      <w:numFmt w:val="bullet"/>
+      <w:lvlText w:val="o"/>
+      <w:lvlJc w:val="left"/>
+      <w:pPr>
+        <w:ind w:left="5760" w:hanging="360"/>
+      </w:pPr>
+      <w:rPr>
+        <w:rFonts w:ascii="Courier New" w:hAnsi="Courier New" w:cs="Courier New" w:hint="default"/>
+      </w:rPr>
+    </w:lvl>
+    <w:lvl w:ilvl="8" w:tplc="04160005" w:tentative="1">
+      <w:start w:val="1"/>
+      <w:numFmt w:val="bullet"/>
+      <w:lvlText w:val=""/>
+      <w:lvlJc w:val="left"/>
+      <w:pPr>
+        <w:ind w:left="6480" w:hanging="360"/>
+      </w:pPr>
+      <w:rPr>
+        <w:rFonts w:ascii="Wingdings" w:hAnsi="Wingdings" w:hint="default"/>
+      </w:rPr>
+    </w:lvl>
+  </w:abstractNum>
   <w:num w:numId="1">
+    <w:abstractNumId w:val="2"/>
+  </w:num>
+  <w:num w:numId="2">
+    <w:abstractNumId w:val="3"/>
+  </w:num>
+  <w:num w:numId="3">
     <w:abstractNumId w:val="0"/>
+  </w:num>
+  <w:num w:numId="4">
+    <w:abstractNumId w:val="1"/>
+  </w:num>
+  <w:num w:numId="5">
+    <w:abstractNumId w:val="4"/>
   </w:num>
 </w:numbering>
 </file>
@@ -1148,7 +2925,7 @@
 </file>
 
 <file path=customXml/itemProps1.xml><?xml version="1.0" encoding="utf-8"?>
-<ds:datastoreItem xmlns:ds="http://schemas.openxmlformats.org/officeDocument/2006/customXml" ds:itemID="{ECC60007-DF09-4AB6-B5A2-9F8BC56F038B}">
+<ds:datastoreItem xmlns:ds="http://schemas.openxmlformats.org/officeDocument/2006/customXml" ds:itemID="{EB696FA1-CEB0-4CB2-BC6B-D09F909AE324}">
   <ds:schemaRefs>
     <ds:schemaRef ds:uri="http://schemas.openxmlformats.org/officeDocument/2006/bibliography"/>
   </ds:schemaRefs>

</xml_diff>